<commit_message>
committing the final version
final version up to chap 2
</commit_message>
<xml_diff>
--- a/Docs/Medical Stock.docx
+++ b/Docs/Medical Stock.docx
@@ -91,7 +91,7 @@
                           <a14:useLocalDpi xmlns:a14="http://schemas.microsoft.com/office/drawing/2010/main" val="0"/>
                         </a:ext>
                         <a:ext uri="{837473B0-CC2E-450A-ABE3-18F120FF3D39}">
-                          <a1611:picAttrSrcUrl xmlns="" xmlns:cx2="http://schemas.microsoft.com/office/drawing/2015/10/21/chartex" xmlns:cx3="http://schemas.microsoft.com/office/drawing/2016/5/9/chartex" xmlns:cx4="http://schemas.microsoft.com/office/drawing/2016/5/10/chartex" xmlns:cx5="http://schemas.microsoft.com/office/drawing/2016/5/11/chartex" xmlns:cx6="http://schemas.microsoft.com/office/drawing/2016/5/12/chartex" xmlns:cx7="http://schemas.microsoft.com/office/drawing/2016/5/13/chartex" xmlns:cx8="http://schemas.microsoft.com/office/drawing/2016/5/14/chartex" xmlns:aink="http://schemas.microsoft.com/office/drawing/2016/ink" xmlns:am3d="http://schemas.microsoft.com/office/drawing/2017/model3d" xmlns:o="urn:schemas-microsoft-com:office:office" xmlns:v="urn:schemas-microsoft-com:vml" xmlns:w10="urn:schemas-microsoft-com:office:word" xmlns:w="http://schemas.openxmlformats.org/wordprocessingml/2006/main" xmlns:w16cex="http://schemas.microsoft.com/office/word/2018/wordml/cex" xmlns:w16cid="http://schemas.microsoft.com/office/word/2016/wordml/cid" xmlns:w16="http://schemas.microsoft.com/office/word/2018/wordml" xmlns:w16sdtdh="http://schemas.microsoft.com/office/word/2020/wordml/sdtdatahash" xmlns:a1611="http://schemas.microsoft.com/office/drawing/2016/11/main" r:id="rId10"/>
+                          <a1611:picAttrSrcUrl xmlns:a1611="http://schemas.microsoft.com/office/drawing/2016/11/main" xmlns:w16sdtdh="http://schemas.microsoft.com/office/word/2020/wordml/sdtdatahash" xmlns:w16="http://schemas.microsoft.com/office/word/2018/wordml" xmlns:w16cid="http://schemas.microsoft.com/office/word/2016/wordml/cid" xmlns:w16cex="http://schemas.microsoft.com/office/word/2018/wordml/cex" xmlns:w="http://schemas.openxmlformats.org/wordprocessingml/2006/main" xmlns:w10="urn:schemas-microsoft-com:office:word" xmlns:v="urn:schemas-microsoft-com:vml" xmlns:o="urn:schemas-microsoft-com:office:office" xmlns:am3d="http://schemas.microsoft.com/office/drawing/2017/model3d" xmlns:aink="http://schemas.microsoft.com/office/drawing/2016/ink" xmlns:cx8="http://schemas.microsoft.com/office/drawing/2016/5/14/chartex" xmlns:cx7="http://schemas.microsoft.com/office/drawing/2016/5/13/chartex" xmlns:cx6="http://schemas.microsoft.com/office/drawing/2016/5/12/chartex" xmlns:cx5="http://schemas.microsoft.com/office/drawing/2016/5/11/chartex" xmlns:cx4="http://schemas.microsoft.com/office/drawing/2016/5/10/chartex" xmlns:cx3="http://schemas.microsoft.com/office/drawing/2016/5/9/chartex" xmlns:cx2="http://schemas.microsoft.com/office/drawing/2015/10/21/chartex" xmlns="" r:id="rId10"/>
                         </a:ext>
                       </a:extLst>
                     </a:blip>
@@ -195,8 +195,6 @@
         </w:rPr>
         <w:t>Medicine</w:t>
       </w:r>
-      <w:bookmarkStart w:id="3" w:name="_GoBack"/>
-      <w:bookmarkEnd w:id="3"/>
       <w:r>
         <w:rPr>
           <w:rFonts w:ascii="Times New Roman" w:hAnsi="Times New Roman" w:cs="Times New Roman"/>
@@ -216,8 +214,8 @@
           <w:color w:val="000000" w:themeColor="text1"/>
         </w:rPr>
       </w:pPr>
-      <w:bookmarkStart w:id="4" w:name="_Toc118058625"/>
-      <w:bookmarkStart w:id="5" w:name="_Toc118059402"/>
+      <w:bookmarkStart w:id="3" w:name="_Toc118058625"/>
+      <w:bookmarkStart w:id="4" w:name="_Toc118059402"/>
       <w:r>
         <w:rPr>
           <w:rFonts w:asciiTheme="majorBidi" w:hAnsiTheme="majorBidi"/>
@@ -225,8 +223,8 @@
         </w:rPr>
         <w:t xml:space="preserve">CHAPTER 1 </w:t>
       </w:r>
+      <w:bookmarkEnd w:id="3"/>
       <w:bookmarkEnd w:id="4"/>
-      <w:bookmarkEnd w:id="5"/>
       <w:r>
         <w:rPr>
           <w:rFonts w:asciiTheme="majorBidi" w:hAnsiTheme="majorBidi"/>
@@ -637,9 +635,9 @@
       </w:r>
     </w:p>
     <w:bookmarkEnd w:id="2" w:displacedByCustomXml="next"/>
+    <w:bookmarkStart w:id="5" w:name="_Toc101427039" w:displacedByCustomXml="next"/>
     <w:bookmarkStart w:id="6" w:name="_Toc101427097" w:displacedByCustomXml="next"/>
-    <w:bookmarkStart w:id="7" w:name="_Toc101427039" w:displacedByCustomXml="next"/>
-    <w:bookmarkStart w:id="8" w:name="_Toc118058626" w:displacedByCustomXml="next"/>
+    <w:bookmarkStart w:id="7" w:name="_Toc118058626" w:displacedByCustomXml="next"/>
     <w:sdt>
       <w:sdtPr>
         <w:rPr>
@@ -2571,7 +2569,7 @@
           <w:szCs w:val="32"/>
         </w:rPr>
       </w:pPr>
-      <w:bookmarkStart w:id="9" w:name="_Toc118059403"/>
+      <w:bookmarkStart w:id="8" w:name="_Toc118059403"/>
       <w:r>
         <w:rPr>
           <w:rFonts w:asciiTheme="majorBidi" w:hAnsiTheme="majorBidi"/>
@@ -2582,8 +2580,8 @@
         </w:rPr>
         <w:t>Introduction</w:t>
       </w:r>
-      <w:bookmarkEnd w:id="7"/>
       <w:bookmarkEnd w:id="6"/>
+      <w:bookmarkEnd w:id="5"/>
       <w:r>
         <w:rPr>
           <w:rFonts w:asciiTheme="majorBidi" w:hAnsiTheme="majorBidi"/>
@@ -2594,80 +2592,92 @@
         </w:rPr>
         <w:t>:</w:t>
       </w:r>
+      <w:bookmarkEnd w:id="7"/>
       <w:bookmarkEnd w:id="8"/>
+    </w:p>
+    <w:p>
+      <w:pPr>
+        <w:jc w:val="both"/>
+        <w:rPr>
+          <w:rFonts w:asciiTheme="majorBidi" w:hAnsiTheme="majorBidi" w:cstheme="majorBidi"/>
+          <w:sz w:val="24"/>
+          <w:szCs w:val="24"/>
+        </w:rPr>
+      </w:pPr>
+      <w:r>
+        <w:rPr>
+          <w:rFonts w:asciiTheme="majorBidi" w:hAnsiTheme="majorBidi" w:cstheme="majorBidi"/>
+          <w:sz w:val="24"/>
+          <w:szCs w:val="24"/>
+        </w:rPr>
+        <w:t>The Medicine Shelf is a free web application under OOSE program.</w:t>
+      </w:r>
+    </w:p>
+    <w:p>
+      <w:pPr>
+        <w:jc w:val="both"/>
+        <w:rPr>
+          <w:rFonts w:asciiTheme="majorBidi" w:hAnsiTheme="majorBidi" w:cstheme="majorBidi"/>
+          <w:sz w:val="24"/>
+          <w:szCs w:val="24"/>
+        </w:rPr>
+      </w:pPr>
+      <w:r>
+        <w:rPr>
+          <w:rFonts w:asciiTheme="majorBidi" w:hAnsiTheme="majorBidi" w:cstheme="majorBidi"/>
+          <w:sz w:val="24"/>
+          <w:szCs w:val="24"/>
+        </w:rPr>
+        <w:t>This provides the most of easiness in the arrangement and deals with the medicine; it also provides the online features for the patients and general suppliers of medicine from different cities and provinces. It also has the facility of providing the services physically. These days in the market, demands for the modern app is in top. Every aspect of life we need to have a complete grip on the management of medicine. This app will have simple use for the admin to search the medicine for the customer through the software. The software will search all the added medicines if available in the stock.</w:t>
+      </w:r>
+    </w:p>
+    <w:p>
+      <w:pPr>
+        <w:jc w:val="both"/>
+        <w:rPr>
+          <w:rFonts w:asciiTheme="majorBidi" w:hAnsiTheme="majorBidi" w:cstheme="majorBidi"/>
+          <w:sz w:val="24"/>
+          <w:szCs w:val="24"/>
+        </w:rPr>
+      </w:pPr>
+      <w:r>
+        <w:rPr>
+          <w:rFonts w:asciiTheme="majorBidi" w:hAnsiTheme="majorBidi" w:cstheme="majorBidi"/>
+          <w:sz w:val="24"/>
+          <w:szCs w:val="24"/>
+        </w:rPr>
+        <w:t>If the medicine is not available, the user will simply add the product to the software in order to be present in the stock. Besides, we have deal with the great medicine supply companies.</w:t>
+      </w:r>
+    </w:p>
+    <w:p>
+      <w:pPr>
+        <w:jc w:val="both"/>
+        <w:rPr>
+          <w:rFonts w:asciiTheme="majorBidi" w:hAnsiTheme="majorBidi" w:cstheme="majorBidi"/>
+          <w:sz w:val="24"/>
+          <w:szCs w:val="24"/>
+        </w:rPr>
+      </w:pPr>
+      <w:r>
+        <w:rPr>
+          <w:rFonts w:asciiTheme="majorBidi" w:hAnsiTheme="majorBidi" w:cstheme="majorBidi"/>
+          <w:sz w:val="24"/>
+          <w:szCs w:val="24"/>
+        </w:rPr>
+        <w:t>This app is generally use in the pharmaceutical centers. The app provides to have record of all the customers to which the medicine is sale and the debts.</w:t>
+      </w:r>
+    </w:p>
+    <w:p>
+      <w:pPr>
+        <w:jc w:val="both"/>
+        <w:rPr>
+          <w:rFonts w:asciiTheme="majorBidi" w:hAnsiTheme="majorBidi" w:cstheme="majorBidi"/>
+          <w:sz w:val="24"/>
+          <w:szCs w:val="24"/>
+        </w:rPr>
+      </w:pPr>
+      <w:bookmarkStart w:id="9" w:name="_GoBack"/>
       <w:bookmarkEnd w:id="9"/>
-    </w:p>
-    <w:p>
-      <w:pPr>
-        <w:jc w:val="both"/>
-        <w:rPr>
-          <w:rFonts w:asciiTheme="majorBidi" w:hAnsiTheme="majorBidi" w:cstheme="majorBidi"/>
-          <w:sz w:val="24"/>
-          <w:szCs w:val="24"/>
-        </w:rPr>
-      </w:pPr>
-      <w:r>
-        <w:rPr>
-          <w:rFonts w:asciiTheme="majorBidi" w:hAnsiTheme="majorBidi" w:cstheme="majorBidi"/>
-          <w:sz w:val="24"/>
-          <w:szCs w:val="24"/>
-        </w:rPr>
-        <w:t>The Medicine Shelf is a free web application under OOSE program.</w:t>
-      </w:r>
-    </w:p>
-    <w:p>
-      <w:pPr>
-        <w:jc w:val="both"/>
-        <w:rPr>
-          <w:rFonts w:asciiTheme="majorBidi" w:hAnsiTheme="majorBidi" w:cstheme="majorBidi"/>
-          <w:sz w:val="24"/>
-          <w:szCs w:val="24"/>
-        </w:rPr>
-      </w:pPr>
-      <w:r>
-        <w:rPr>
-          <w:rFonts w:asciiTheme="majorBidi" w:hAnsiTheme="majorBidi" w:cstheme="majorBidi"/>
-          <w:sz w:val="24"/>
-          <w:szCs w:val="24"/>
-        </w:rPr>
-        <w:t>This provides the most of easiness in the arrangement and deals with the medicine; it also provides the online features for the patients and general suppliers of medicine from different cities and provinces. It also has the facility of providing the services physically. These days in the market, demands for the modern app is in top. Every aspect of life we need to have a complete grip on the management of medicine. This app will have simple use for the admin to search the medicine for the customer through the software. The software will search all the added medicines if available in the stock.</w:t>
-      </w:r>
-    </w:p>
-    <w:p>
-      <w:pPr>
-        <w:jc w:val="both"/>
-        <w:rPr>
-          <w:rFonts w:asciiTheme="majorBidi" w:hAnsiTheme="majorBidi" w:cstheme="majorBidi"/>
-          <w:sz w:val="24"/>
-          <w:szCs w:val="24"/>
-        </w:rPr>
-      </w:pPr>
-      <w:r>
-        <w:rPr>
-          <w:rFonts w:asciiTheme="majorBidi" w:hAnsiTheme="majorBidi" w:cstheme="majorBidi"/>
-          <w:sz w:val="24"/>
-          <w:szCs w:val="24"/>
-        </w:rPr>
-        <w:t>If the medicine is not available, the user will simply add the product to the software in order to be present in the stock. Besides, we have deal with the great medicine supply companies.</w:t>
-      </w:r>
-    </w:p>
-    <w:p>
-      <w:pPr>
-        <w:jc w:val="both"/>
-        <w:rPr>
-          <w:rFonts w:asciiTheme="majorBidi" w:hAnsiTheme="majorBidi" w:cstheme="majorBidi"/>
-          <w:sz w:val="24"/>
-          <w:szCs w:val="24"/>
-        </w:rPr>
-      </w:pPr>
-      <w:r>
-        <w:rPr>
-          <w:rFonts w:asciiTheme="majorBidi" w:hAnsiTheme="majorBidi" w:cstheme="majorBidi"/>
-          <w:sz w:val="24"/>
-          <w:szCs w:val="24"/>
-        </w:rPr>
-        <w:t>This app is generally use in the pharmaceutical centers. The app provides to have record of all the customers to which the medicine is sale and the debts.</w:t>
-      </w:r>
     </w:p>
     <w:p>
       <w:pPr>
@@ -5992,23 +6002,7 @@
           <w:sz w:val="24"/>
           <w:szCs w:val="24"/>
         </w:rPr>
-        <w:t xml:space="preserve">if the service is not applicable in one branch or city due to the website down or other unexpected issues to the worker has to debug the errors through </w:t>
-      </w:r>
-      <w:proofErr w:type="spellStart"/>
-      <w:r>
-        <w:rPr>
-          <w:sz w:val="24"/>
-          <w:szCs w:val="24"/>
-        </w:rPr>
-        <w:t>developers.It</w:t>
-      </w:r>
-      <w:proofErr w:type="spellEnd"/>
-      <w:r>
-        <w:rPr>
-          <w:sz w:val="24"/>
-          <w:szCs w:val="24"/>
-        </w:rPr>
-        <w:t xml:space="preserve"> the issue is technical worker has to wait u</w:t>
+        <w:t>if the service is not applicable in one branch or city due to the website down or other unexpected issues to the worker has to debug the errors through developers.It the issue is technical worker has to wait u</w:t>
       </w:r>
       <w:r>
         <w:rPr>
@@ -8944,25 +8938,7 @@
           <w:sz w:val="24"/>
           <w:szCs w:val="24"/>
         </w:rPr>
-        <w:t xml:space="preserve">Employee: Employee wants to update medicine easily without any error and </w:t>
-      </w:r>
-      <w:proofErr w:type="gramStart"/>
-      <w:r>
-        <w:rPr>
-          <w:rFonts w:asciiTheme="majorBidi" w:hAnsiTheme="majorBidi" w:cstheme="majorBidi"/>
-          <w:sz w:val="24"/>
-          <w:szCs w:val="24"/>
-        </w:rPr>
-        <w:t>don’t</w:t>
-      </w:r>
-      <w:proofErr w:type="gramEnd"/>
-      <w:r>
-        <w:rPr>
-          <w:rFonts w:asciiTheme="majorBidi" w:hAnsiTheme="majorBidi" w:cstheme="majorBidi"/>
-          <w:sz w:val="24"/>
-          <w:szCs w:val="24"/>
-        </w:rPr>
-        <w:t xml:space="preserve"> want to carry extra register to update the detail of medicine. </w:t>
+        <w:t xml:space="preserve">Employee: Employee wants to update medicine easily without any error and don’t want to carry extra register to update the detail of medicine. </w:t>
       </w:r>
     </w:p>
     <w:p>
@@ -14387,21 +14363,12 @@
           <w:szCs w:val="24"/>
         </w:rPr>
       </w:pPr>
-      <w:proofErr w:type="gramStart"/>
-      <w:r>
-        <w:rPr>
-          <w:sz w:val="24"/>
-          <w:szCs w:val="24"/>
-        </w:rPr>
-        <w:t>accessing</w:t>
-      </w:r>
-      <w:proofErr w:type="gramEnd"/>
-      <w:r>
-        <w:rPr>
-          <w:sz w:val="24"/>
-          <w:szCs w:val="24"/>
-        </w:rPr>
-        <w:t xml:space="preserve"> to the accounts.</w:t>
+      <w:r>
+        <w:rPr>
+          <w:sz w:val="24"/>
+          <w:szCs w:val="24"/>
+        </w:rPr>
+        <w:t>accessing to the accounts.</w:t>
       </w:r>
     </w:p>
     <w:p>
@@ -14989,7 +14956,7 @@
           <w:rPr>
             <w:noProof/>
           </w:rPr>
-          <w:t>21</w:t>
+          <w:t>4</w:t>
         </w:r>
         <w:r>
           <w:rPr>
@@ -18036,7 +18003,7 @@
 </file>
 
 <file path=customXml/itemProps1.xml><?xml version="1.0" encoding="utf-8"?>
-<ds:datastoreItem xmlns:ds="http://schemas.openxmlformats.org/officeDocument/2006/customXml" ds:itemID="{6C183FE5-009E-4F05-9F84-A0CE091ED6FB}">
+<ds:datastoreItem xmlns:ds="http://schemas.openxmlformats.org/officeDocument/2006/customXml" ds:itemID="{7C17AD75-7F6C-4B5D-9B1F-11BB06796B1F}">
   <ds:schemaRefs>
     <ds:schemaRef ds:uri="http://schemas.openxmlformats.org/officeDocument/2006/bibliography"/>
   </ds:schemaRefs>

</xml_diff>